<commit_message>
Tilføjet sidehoved med vucdigital.dk/geografi på word-filer samt pdf'er
</commit_message>
<xml_diff>
--- a/data/opgave_profil.docx
+++ b/data/opgave_profil.docx
@@ -54,6 +54,8 @@
         </w:rPr>
         <w:t xml:space="preserve"> </w:t>
       </w:r>
+      <w:bookmarkStart w:id="2" w:name="_GoBack"/>
+      <w:bookmarkEnd w:id="2"/>
     </w:p>
     <w:p>
       <w:pPr>
@@ -83,8 +85,8 @@
           <w:lang w:val="da-DK"/>
         </w:rPr>
       </w:pPr>
-      <w:bookmarkStart w:id="2" w:name="_d74yk7koh3e" w:colFirst="0" w:colLast="0"/>
-      <w:bookmarkEnd w:id="2"/>
+      <w:bookmarkStart w:id="3" w:name="_d74yk7koh3e" w:colFirst="0" w:colLast="0"/>
+      <w:bookmarkEnd w:id="3"/>
       <w:r>
         <w:rPr>
           <w:rFonts w:ascii="Open Sans" w:eastAsia="Open Sans" w:hAnsi="Open Sans" w:cs="Open Sans"/>
@@ -103,8 +105,8 @@
           <w:lang w:val="da-DK"/>
         </w:rPr>
       </w:pPr>
-      <w:bookmarkStart w:id="3" w:name="_mcm4h5oo6x8x" w:colFirst="0" w:colLast="0"/>
-      <w:bookmarkEnd w:id="3"/>
+      <w:bookmarkStart w:id="4" w:name="_mcm4h5oo6x8x" w:colFirst="0" w:colLast="0"/>
+      <w:bookmarkEnd w:id="4"/>
       <w:r>
         <w:rPr>
           <w:rFonts w:ascii="Open Sans" w:eastAsia="Open Sans" w:hAnsi="Open Sans" w:cs="Open Sans"/>
@@ -126,71 +128,47 @@
         <w:rPr>
           <w:lang w:val="da-DK"/>
         </w:rPr>
-        <w:t>Et vandløb er et overfladisk afløb, og kan betegnes bæk, å, flod eller elv. Vandløb slynger sig naturligt over tid, hvis det kan komme til det. Hvor hurtigt det sker afhænger af områdets geologi i forhold til hvor let vandløbets sider eroderes samt vandløb</w:t>
-      </w:r>
-      <w:r>
-        <w:rPr>
-          <w:lang w:val="da-DK"/>
-        </w:rPr>
-        <w:t xml:space="preserve">ets fald på en given strækning. Vandet kommer fra nedbør, der ikke er fordampet, optaget af planter eller jordlagene. </w:t>
-      </w:r>
-    </w:p>
-    <w:p>
-      <w:pPr>
-        <w:rPr>
-          <w:lang w:val="da-DK"/>
-        </w:rPr>
-      </w:pPr>
-    </w:p>
-    <w:p>
-      <w:pPr>
-        <w:rPr>
-          <w:lang w:val="da-DK"/>
-        </w:rPr>
-      </w:pPr>
-      <w:r>
-        <w:rPr>
-          <w:lang w:val="da-DK"/>
-        </w:rPr>
-        <w:t>Et vandløb har et udspring, det er der hvor det starter, hvilket typisk er højt i terrænet. Udløbet er hvor vandløbet slutter, hvilket e</w:t>
-      </w:r>
-      <w:r>
-        <w:rPr>
-          <w:lang w:val="da-DK"/>
-        </w:rPr>
-        <w:t>r i en sø, havet eller hvis det udtørrer periodevis kan det være forskellige steder på vandløbsstrækningen. Vandløb bevæger sig gennem terrænet fra højere til lavere niveauer pga. tyngdekraften. Mængden af vand i vandløbet afhænger af nedbørsmængden, jordl</w:t>
-      </w:r>
-      <w:r>
-        <w:rPr>
-          <w:lang w:val="da-DK"/>
-        </w:rPr>
-        <w:t>agenes permeabilitet, vegetation, topografi samt oplandets størrelse.</w:t>
-      </w:r>
-    </w:p>
-    <w:p>
-      <w:pPr>
-        <w:rPr>
-          <w:lang w:val="da-DK"/>
-        </w:rPr>
-      </w:pPr>
-    </w:p>
-    <w:p>
-      <w:pPr>
-        <w:rPr>
-          <w:lang w:val="da-DK"/>
-        </w:rPr>
-      </w:pPr>
-      <w:r>
-        <w:rPr>
-          <w:lang w:val="da-DK"/>
-        </w:rPr>
-        <w:t>Oplandet er området mellem højdepunkter i landskabet, og når der er tale om et vandløb er det mellem højdepunkter langs hele vandløbets længde, eller området opstrøms for hvor der foret</w:t>
-      </w:r>
-      <w:r>
-        <w:rPr>
-          <w:lang w:val="da-DK"/>
-        </w:rPr>
-        <w:t>ages en måling.</w:t>
+        <w:t xml:space="preserve">Et vandløb er et overfladisk afløb, og kan betegnes bæk, å, flod eller elv. Vandløb slynger sig naturligt over tid, hvis det kan komme til det. Hvor hurtigt det sker afhænger af områdets geologi i forhold til hvor let vandløbets sider eroderes samt vandløbets fald på en given strækning. Vandet kommer fra nedbør, der ikke er fordampet, optaget af planter eller jordlagene. </w:t>
+      </w:r>
+    </w:p>
+    <w:p>
+      <w:pPr>
+        <w:rPr>
+          <w:lang w:val="da-DK"/>
+        </w:rPr>
+      </w:pPr>
+    </w:p>
+    <w:p>
+      <w:pPr>
+        <w:rPr>
+          <w:lang w:val="da-DK"/>
+        </w:rPr>
+      </w:pPr>
+      <w:r>
+        <w:rPr>
+          <w:lang w:val="da-DK"/>
+        </w:rPr>
+        <w:t>Et vandløb har et udspring, det er der hvor det starter, hvilket typisk er højt i terrænet. Udløbet er hvor vandløbet slutter, hvilket er i en sø, havet eller hvis det udtørrer periodevis kan det være forskellige steder på vandløbsstrækningen. Vandløb bevæger sig gennem terrænet fra højere til lavere niveauer pga. tyngdekraften. Mængden af vand i vandløbet afhænger af nedbørsmængden, jordlagenes permeabilitet, vegetation, topografi samt oplandets størrelse.</w:t>
+      </w:r>
+    </w:p>
+    <w:p>
+      <w:pPr>
+        <w:rPr>
+          <w:lang w:val="da-DK"/>
+        </w:rPr>
+      </w:pPr>
+    </w:p>
+    <w:p>
+      <w:pPr>
+        <w:rPr>
+          <w:lang w:val="da-DK"/>
+        </w:rPr>
+      </w:pPr>
+      <w:r>
+        <w:rPr>
+          <w:lang w:val="da-DK"/>
+        </w:rPr>
+        <w:t>Oplandet er området mellem højdepunkter i landskabet, og når der er tale om et vandløb er det mellem højdepunkter langs hele vandløbets længde, eller området opstrøms for hvor der foretages en måling.</w:t>
       </w:r>
     </w:p>
     <w:p>
@@ -208,8 +186,8 @@
         <w:spacing w:after="0"/>
         <w:contextualSpacing w:val="0"/>
       </w:pPr>
-      <w:bookmarkStart w:id="4" w:name="_pm4x4lkfngtr" w:colFirst="0" w:colLast="0"/>
-      <w:bookmarkEnd w:id="4"/>
+      <w:bookmarkStart w:id="5" w:name="_pm4x4lkfngtr" w:colFirst="0" w:colLast="0"/>
+      <w:bookmarkEnd w:id="5"/>
       <w:r>
         <w:rPr>
           <w:noProof/>
@@ -261,8 +239,8 @@
           <w:lang w:val="da-DK"/>
         </w:rPr>
       </w:pPr>
-      <w:bookmarkStart w:id="5" w:name="_tbr8olfj371v" w:colFirst="0" w:colLast="0"/>
-      <w:bookmarkEnd w:id="5"/>
+      <w:bookmarkStart w:id="6" w:name="_tbr8olfj371v" w:colFirst="0" w:colLast="0"/>
+      <w:bookmarkEnd w:id="6"/>
       <w:r>
         <w:rPr>
           <w:rFonts w:ascii="Open Sans" w:eastAsia="Open Sans" w:hAnsi="Open Sans" w:cs="Open Sans"/>
@@ -286,13 +264,7 @@
         <w:rPr>
           <w:lang w:val="da-DK"/>
         </w:rPr>
-        <w:t xml:space="preserve">Morfologi er landskabsform. De fleste vandløb i Danmark er reguleret i forhold til form og vandføring i mere eller mindre grad. Vandløb er naturligt med til at forme landskabet, ved at skære sig ned i overfladen og </w:t>
-      </w:r>
-      <w:r>
-        <w:rPr>
-          <w:lang w:val="da-DK"/>
-        </w:rPr>
-        <w:t>aflejre sedimenter i bestemte mønstre. (se herunder) Evnen til at forme landskabet afhænger af flere faktorer: Vandføringen, vandløbets fald, overfladens sammensætning og om brinken er vegetationsdækket.</w:t>
+        <w:t>Morfologi er landskabsform. De fleste vandløb i Danmark er reguleret i forhold til form og vandføring i mere eller mindre grad. Vandløb er naturligt med til at forme landskabet, ved at skære sig ned i overfladen og aflejre sedimenter i bestemte mønstre. (se herunder) Evnen til at forme landskabet afhænger af flere faktorer: Vandføringen, vandløbets fald, overfladens sammensætning og om brinken er vegetationsdækket.</w:t>
       </w:r>
     </w:p>
     <w:p>
@@ -303,13 +275,7 @@
         <w:rPr>
           <w:lang w:val="da-DK"/>
         </w:rPr>
-        <w:t>Sedimenttransporten er afhængig af strømhastighed og</w:t>
-      </w:r>
-      <w:r>
-        <w:rPr>
-          <w:lang w:val="da-DK"/>
-        </w:rPr>
-        <w:t xml:space="preserve"> sedimenternes kornstørrelser. </w:t>
+        <w:t xml:space="preserve">Sedimenttransporten er afhængig af strømhastighed og sedimenternes kornstørrelser. </w:t>
       </w:r>
       <w:r>
         <w:t>Se illustrationen med Hjulströms diagram herunder.</w:t>
@@ -370,97 +336,67 @@
         <w:rPr>
           <w:lang w:val="da-DK"/>
         </w:rPr>
-        <w:t>Diagrammet viser hvordan strømningshastigheden har indflydelse på om der sker erosion eller aflejring. x-aksen viser kornstørrelsesdiameteren på sedimentet, og y-aksen er s</w:t>
-      </w:r>
-      <w:r>
-        <w:rPr>
-          <w:lang w:val="da-DK"/>
-        </w:rPr>
-        <w:t xml:space="preserve">trømhastigheden. Vær opmærksom på at y-aksen er logaritmisk inddelt. </w:t>
-      </w:r>
-    </w:p>
-    <w:p>
-      <w:pPr>
-        <w:rPr>
-          <w:lang w:val="da-DK"/>
-        </w:rPr>
-      </w:pPr>
-    </w:p>
-    <w:p>
-      <w:pPr>
-        <w:rPr>
-          <w:lang w:val="da-DK"/>
-        </w:rPr>
-      </w:pPr>
-      <w:r>
-        <w:rPr>
-          <w:lang w:val="da-DK"/>
-        </w:rPr>
-        <w:t>Ved strømhastigheder på 20-25 cm/s sker der ingen transport, hvilket medfører mudderbund. Ved strømhastighed &gt; 20-25 cm/s vil der være sand eller stenet bund, da det mere finkornede sed</w:t>
-      </w:r>
-      <w:r>
-        <w:rPr>
-          <w:lang w:val="da-DK"/>
-        </w:rPr>
-        <w:t>iment vil være fjernet.</w:t>
-      </w:r>
-    </w:p>
-    <w:p>
-      <w:pPr>
-        <w:rPr>
-          <w:lang w:val="da-DK"/>
-        </w:rPr>
-      </w:pPr>
-    </w:p>
-    <w:p>
-      <w:pPr>
-        <w:rPr>
-          <w:lang w:val="da-DK"/>
-        </w:rPr>
-      </w:pPr>
-      <w:r>
-        <w:rPr>
-          <w:lang w:val="da-DK"/>
-        </w:rPr>
-        <w:t>Et vandløb der transporterer materiale i samme kornstørrelsesfraktion som det materiale vandløbet gennemløber, kaldes alluvialt. Strømmen sorterer de kornstørrelser, der er til stede i vandløbet, således at siderne bygges op af mer</w:t>
-      </w:r>
-      <w:r>
-        <w:rPr>
-          <w:lang w:val="da-DK"/>
-        </w:rPr>
-        <w:t xml:space="preserve">e finkornet materiale end bundmaterialet der transporteres i vandløbet. </w:t>
-      </w:r>
-    </w:p>
-    <w:p>
-      <w:pPr>
-        <w:rPr>
-          <w:lang w:val="da-DK"/>
-        </w:rPr>
-      </w:pPr>
-    </w:p>
-    <w:p>
-      <w:pPr>
-        <w:rPr>
-          <w:lang w:val="da-DK"/>
-        </w:rPr>
-      </w:pPr>
-      <w:r>
-        <w:rPr>
-          <w:lang w:val="da-DK"/>
-        </w:rPr>
-        <w:t>Vandløb vil over tid slynge sig, og når først vandløbet er begyndt at slynge sig vil der skabes en sekundær strøm på tværs af den overordnede vandstrøm. Centrifugalkraften får vandet til at stå højere i svingets yderside end i indersiden. Der er kraftigere</w:t>
-      </w:r>
-      <w:r>
-        <w:rPr>
-          <w:lang w:val="da-DK"/>
-        </w:rPr>
-        <w:t xml:space="preserve"> strøm i toppen af  vandsøjlen og vandspejlet hælder svarende til centrifugalkraften. Dette tilsammen skaber en udadgående strøm i toppen og ind ad forneden i et sving. Den sekundære strøm vil svinge med uret, set i strømmens retning i et venstresving og m</w:t>
-      </w:r>
-      <w:r>
-        <w:rPr>
-          <w:lang w:val="da-DK"/>
-        </w:rPr>
-        <w:t>od uret i et højresving. Der er derfor kraftigst strøm i svingets yderside, hvor der eroderes materiale, der efterfølgende aflejres i svingets inderside. Se skitsen herunder for hvordan et typisk tværsnitsprofil ser ud.</w:t>
+        <w:t xml:space="preserve">Diagrammet viser hvordan strømningshastigheden har indflydelse på om der sker erosion eller aflejring. x-aksen viser kornstørrelsesdiameteren på sedimentet, og y-aksen er strømhastigheden. Vær opmærksom på at y-aksen er logaritmisk inddelt. </w:t>
+      </w:r>
+    </w:p>
+    <w:p>
+      <w:pPr>
+        <w:rPr>
+          <w:lang w:val="da-DK"/>
+        </w:rPr>
+      </w:pPr>
+    </w:p>
+    <w:p>
+      <w:pPr>
+        <w:rPr>
+          <w:lang w:val="da-DK"/>
+        </w:rPr>
+      </w:pPr>
+      <w:r>
+        <w:rPr>
+          <w:lang w:val="da-DK"/>
+        </w:rPr>
+        <w:t>Ved strømhastigheder på 20-25 cm/s sker der ingen transport, hvilket medfører mudderbund. Ved strømhastighed &gt; 20-25 cm/s vil der være sand eller stenet bund, da det mere finkornede sediment vil være fjernet.</w:t>
+      </w:r>
+    </w:p>
+    <w:p>
+      <w:pPr>
+        <w:rPr>
+          <w:lang w:val="da-DK"/>
+        </w:rPr>
+      </w:pPr>
+    </w:p>
+    <w:p>
+      <w:pPr>
+        <w:rPr>
+          <w:lang w:val="da-DK"/>
+        </w:rPr>
+      </w:pPr>
+      <w:r>
+        <w:rPr>
+          <w:lang w:val="da-DK"/>
+        </w:rPr>
+        <w:t xml:space="preserve">Et vandløb der transporterer materiale i samme kornstørrelsesfraktion som det materiale vandløbet gennemløber, kaldes alluvialt. Strømmen sorterer de kornstørrelser, der er til stede i vandløbet, således at siderne bygges op af mere finkornet materiale end bundmaterialet der transporteres i vandløbet. </w:t>
+      </w:r>
+    </w:p>
+    <w:p>
+      <w:pPr>
+        <w:rPr>
+          <w:lang w:val="da-DK"/>
+        </w:rPr>
+      </w:pPr>
+    </w:p>
+    <w:p>
+      <w:pPr>
+        <w:rPr>
+          <w:lang w:val="da-DK"/>
+        </w:rPr>
+      </w:pPr>
+      <w:r>
+        <w:rPr>
+          <w:lang w:val="da-DK"/>
+        </w:rPr>
+        <w:t>Vandløb vil over tid slynge sig, og når først vandløbet er begyndt at slynge sig vil der skabes en sekundær strøm på tværs af den overordnede vandstrøm. Centrifugalkraften får vandet til at stå højere i svingets yderside end i indersiden. Der er kraftigere strøm i toppen af  vandsøjlen og vandspejlet hælder svarende til centrifugalkraften. Dette tilsammen skaber en udadgående strøm i toppen og ind ad forneden i et sving. Den sekundære strøm vil svinge med uret, set i strømmens retning i et venstresving og mod uret i et højresving. Der er derfor kraftigst strøm i svingets yderside, hvor der eroderes materiale, der efterfølgende aflejres i svingets inderside. Se skitsen herunder for hvordan et typisk tværsnitsprofil ser ud.</w:t>
       </w:r>
     </w:p>
     <w:p>
@@ -521,8 +457,8 @@
         <w:spacing w:before="0" w:after="160"/>
         <w:contextualSpacing w:val="0"/>
       </w:pPr>
-      <w:bookmarkStart w:id="6" w:name="_cy0g1fmxlaqz" w:colFirst="0" w:colLast="0"/>
-      <w:bookmarkEnd w:id="6"/>
+      <w:bookmarkStart w:id="7" w:name="_cy0g1fmxlaqz" w:colFirst="0" w:colLast="0"/>
+      <w:bookmarkEnd w:id="7"/>
       <w:r>
         <w:rPr>
           <w:rFonts w:ascii="Open Sans" w:eastAsia="Open Sans" w:hAnsi="Open Sans" w:cs="Open Sans"/>
@@ -589,13 +525,7 @@
         <w:rPr>
           <w:lang w:val="da-DK"/>
         </w:rPr>
-        <w:t>Grøde er planter der vo</w:t>
-      </w:r>
-      <w:r>
-        <w:rPr>
-          <w:lang w:val="da-DK"/>
-        </w:rPr>
-        <w:t>kser i vandløb. Planterne danner levested (biotop) for vandlevende dyr, og på planterne sidder der mikroorganismer, der medvirker i vandløbets egen rensning ved at optage og omsætte opløste stoffer fra vandet.</w:t>
+        <w:t>Grøde er planter der vokser i vandløb. Planterne danner levested (biotop) for vandlevende dyr, og på planterne sidder der mikroorganismer, der medvirker i vandløbets egen rensning ved at optage og omsætte opløste stoffer fra vandet.</w:t>
       </w:r>
     </w:p>
     <w:p>
@@ -609,26 +539,14 @@
         <w:rPr>
           <w:lang w:val="da-DK"/>
         </w:rPr>
-        <w:t xml:space="preserve">Naturligt vil der dannes tæt bevoksning langs </w:t>
-      </w:r>
-      <w:r>
-        <w:rPr>
-          <w:lang w:val="da-DK"/>
-        </w:rPr>
-        <w:t xml:space="preserve">vandløb, og der vil derfor være skygge i det meste af vandløbet og der ved reduceres grødevæksten. Men pga. det meget </w:t>
+        <w:t xml:space="preserve">Naturligt vil der dannes tæt bevoksning langs vandløb, og der vil derfor være skygge i det meste af vandløbet og der ved reduceres grødevæksten. Men pga. det meget </w:t>
       </w:r>
       <w:r>
         <w:rPr>
           <w:lang w:val="da-DK"/>
         </w:rPr>
         <w:lastRenderedPageBreak/>
-        <w:t xml:space="preserve">kulturpåvirkede landskab, er der lysåbent langs mange vandløb. De manglende træer skyldes at landmændene dyrker tæt på vandløbet, og hvis </w:t>
-      </w:r>
-      <w:r>
-        <w:rPr>
-          <w:lang w:val="da-DK"/>
-        </w:rPr>
-        <w:t>der er offentlig adgang vil man gerne have at åen er synlig i landskabet pga. vandløbet øger naturoplevelsen.</w:t>
+        <w:t>kulturpåvirkede landskab, er der lysåbent langs mange vandløb. De manglende træer skyldes at landmændene dyrker tæt på vandløbet, og hvis der er offentlig adgang vil man gerne have at åen er synlig i landskabet pga. vandløbet øger naturoplevelsen.</w:t>
       </w:r>
     </w:p>
     <w:p>
@@ -642,13 +560,7 @@
         <w:rPr>
           <w:lang w:val="da-DK"/>
         </w:rPr>
-        <w:t>Hvis der er lysåbent, kan der dannes kraftig grøde, som der er lokale planer for at skære tilbage med x antal års mellemrum. Landmændene vil typis</w:t>
-      </w:r>
-      <w:r>
-        <w:rPr>
-          <w:lang w:val="da-DK"/>
-        </w:rPr>
-        <w:t>k gerne have at der skæres mere tilbage, end der gør.</w:t>
+        <w:t>Hvis der er lysåbent, kan der dannes kraftig grøde, som der er lokale planer for at skære tilbage med x antal års mellemrum. Landmændene vil typisk gerne have at der skæres mere tilbage, end der gør.</w:t>
       </w:r>
     </w:p>
     <w:p>
@@ -659,17 +571,17 @@
           <w:lang w:val="da-DK"/>
         </w:rPr>
       </w:pPr>
-      <w:bookmarkStart w:id="7" w:name="_wboizbwih4ui" w:colFirst="0" w:colLast="0"/>
-      <w:bookmarkEnd w:id="7"/>
-    </w:p>
-    <w:p>
-      <w:pPr>
-        <w:rPr>
-          <w:lang w:val="da-DK"/>
-        </w:rPr>
-      </w:pPr>
-      <w:bookmarkStart w:id="8" w:name="_9a4f8onxvrhe" w:colFirst="0" w:colLast="0"/>
+      <w:bookmarkStart w:id="8" w:name="_wboizbwih4ui" w:colFirst="0" w:colLast="0"/>
       <w:bookmarkEnd w:id="8"/>
+    </w:p>
+    <w:p>
+      <w:pPr>
+        <w:rPr>
+          <w:lang w:val="da-DK"/>
+        </w:rPr>
+      </w:pPr>
+      <w:bookmarkStart w:id="9" w:name="_9a4f8onxvrhe" w:colFirst="0" w:colLast="0"/>
+      <w:bookmarkEnd w:id="9"/>
       <w:r>
         <w:rPr>
           <w:rFonts w:ascii="Open Sans" w:eastAsia="Open Sans" w:hAnsi="Open Sans" w:cs="Open Sans"/>
@@ -1395,12 +1307,12 @@
           <w:lang w:val="da-DK"/>
         </w:rPr>
       </w:pPr>
-      <w:bookmarkStart w:id="9" w:name="_imdqckb5auw5" w:colFirst="0" w:colLast="0"/>
-      <w:bookmarkStart w:id="10" w:name="_1fpskdhxwzsv" w:colFirst="0" w:colLast="0"/>
-      <w:bookmarkStart w:id="11" w:name="_5px75jriwtr8" w:colFirst="0" w:colLast="0"/>
-      <w:bookmarkEnd w:id="9"/>
+      <w:bookmarkStart w:id="10" w:name="_imdqckb5auw5" w:colFirst="0" w:colLast="0"/>
+      <w:bookmarkStart w:id="11" w:name="_1fpskdhxwzsv" w:colFirst="0" w:colLast="0"/>
+      <w:bookmarkStart w:id="12" w:name="_5px75jriwtr8" w:colFirst="0" w:colLast="0"/>
       <w:bookmarkEnd w:id="10"/>
       <w:bookmarkEnd w:id="11"/>
+      <w:bookmarkEnd w:id="12"/>
     </w:p>
     <w:p>
       <w:pPr>
@@ -1437,13 +1349,7 @@
         <w:rPr>
           <w:lang w:val="da-DK"/>
         </w:rPr>
-        <w:t>Vandløbet skal undersøges tre forskellige lokaliteter. Disse udvælges sådan, at der er tale om et højresving, et venstresving og en lige strækning. Ved hver lokalitet foretages nedenstående målinger. I vejledningen er der understreget tekst hver gang der e</w:t>
-      </w:r>
-      <w:r>
-        <w:rPr>
-          <w:lang w:val="da-DK"/>
-        </w:rPr>
-        <w:t>r en opgave, man skal tage stilling til.</w:t>
+        <w:t>Vandløbet skal undersøges tre forskellige lokaliteter. Disse udvælges sådan, at der er tale om et højresving, et venstresving og en lige strækning. Ved hver lokalitet foretages nedenstående målinger. I vejledningen er der understreget tekst hver gang der er en opgave, man skal tage stilling til.</w:t>
       </w:r>
     </w:p>
     <w:p>
@@ -1462,8 +1368,8 @@
           <w:lang w:val="da-DK"/>
         </w:rPr>
       </w:pPr>
-      <w:bookmarkStart w:id="12" w:name="_67lnzoijt85y" w:colFirst="0" w:colLast="0"/>
-      <w:bookmarkEnd w:id="12"/>
+      <w:bookmarkStart w:id="13" w:name="_67lnzoijt85y" w:colFirst="0" w:colLast="0"/>
+      <w:bookmarkEnd w:id="13"/>
       <w:r>
         <w:rPr>
           <w:rFonts w:ascii="Open Sans" w:eastAsia="Open Sans" w:hAnsi="Open Sans" w:cs="Open Sans"/>
@@ -1516,13 +1422,7 @@
         <w:rPr>
           <w:lang w:val="da-DK"/>
         </w:rPr>
-        <w:t>Klik derefter på topografi, og indtegn strømretning på ko</w:t>
-      </w:r>
-      <w:r>
-        <w:rPr>
-          <w:lang w:val="da-DK"/>
-        </w:rPr>
-        <w:t>rtet, og marker derefter de tre forskellige lokaliteter, hvor der indsamles data.</w:t>
+        <w:t>Klik derefter på topografi, og indtegn strømretning på kortet, og marker derefter de tre forskellige lokaliteter, hvor der indsamles data.</w:t>
       </w:r>
     </w:p>
     <w:p>
@@ -1541,8 +1441,8 @@
           <w:lang w:val="da-DK"/>
         </w:rPr>
       </w:pPr>
-      <w:bookmarkStart w:id="13" w:name="_y1tt544mdxrt" w:colFirst="0" w:colLast="0"/>
-      <w:bookmarkEnd w:id="13"/>
+      <w:bookmarkStart w:id="14" w:name="_y1tt544mdxrt" w:colFirst="0" w:colLast="0"/>
+      <w:bookmarkEnd w:id="14"/>
       <w:r>
         <w:rPr>
           <w:rFonts w:ascii="Open Sans" w:eastAsia="Open Sans" w:hAnsi="Open Sans" w:cs="Open Sans"/>
@@ -1564,13 +1464,7 @@
         <w:rPr>
           <w:lang w:val="da-DK"/>
         </w:rPr>
-        <w:t>Placer et målebånd lige ved vandkanten i begge sider og mål derefter bredden af vandløbet. For at undgå unøjagtigheder kan man placere to pinde nøjagtigt ved hver breds vandniveau og derefter måle bredden et stykke over vandniveau. Vær opmærksom på at hold</w:t>
-      </w:r>
-      <w:r>
-        <w:rPr>
-          <w:lang w:val="da-DK"/>
-        </w:rPr>
-        <w:t>e målebåndet stramt således at målingen bliver præcis.</w:t>
+        <w:t>Placer et målebånd lige ved vandkanten i begge sider og mål derefter bredden af vandløbet. For at undgå unøjagtigheder kan man placere to pinde nøjagtigt ved hver breds vandniveau og derefter måle bredden et stykke over vandniveau. Vær opmærksom på at holde målebåndet stramt således at målingen bliver præcis.</w:t>
       </w:r>
     </w:p>
     <w:p>
@@ -1595,8 +1489,8 @@
           <w:lang w:val="da-DK"/>
         </w:rPr>
       </w:pPr>
-      <w:bookmarkStart w:id="14" w:name="_ya2r7htdwm5n" w:colFirst="0" w:colLast="0"/>
-      <w:bookmarkEnd w:id="14"/>
+      <w:bookmarkStart w:id="15" w:name="_ya2r7htdwm5n" w:colFirst="0" w:colLast="0"/>
+      <w:bookmarkEnd w:id="15"/>
       <w:r>
         <w:rPr>
           <w:rFonts w:ascii="Open Sans" w:eastAsia="Open Sans" w:hAnsi="Open Sans" w:cs="Open Sans"/>
@@ -1618,13 +1512,7 @@
         <w:rPr>
           <w:lang w:val="da-DK"/>
         </w:rPr>
-        <w:t>Når man først har målt bredden på vandløbet skal man måle dybden.Vanddybde måles for hver 10-30 cm. Vær opmærksom på at målingen foretages helt lodret. Der noteres samtidig bundf</w:t>
-      </w:r>
-      <w:r>
-        <w:rPr>
-          <w:lang w:val="da-DK"/>
-        </w:rPr>
-        <w:t>orhold fx. vegetation, sten, bløde sedimenter</w:t>
+        <w:t>Når man først har målt bredden på vandløbet skal man måle dybden.Vanddybde måles for hver 10-30 cm. Vær opmærksom på at målingen foretages helt lodret. Der noteres samtidig bundforhold fx. vegetation, sten, bløde sedimenter</w:t>
       </w:r>
     </w:p>
     <w:p>
@@ -1666,8 +1554,8 @@
         <w:pStyle w:val="Heading1"/>
         <w:contextualSpacing w:val="0"/>
       </w:pPr>
-      <w:bookmarkStart w:id="15" w:name="_nk549dfaou41" w:colFirst="0" w:colLast="0"/>
-      <w:bookmarkEnd w:id="15"/>
+      <w:bookmarkStart w:id="16" w:name="_nk549dfaou41" w:colFirst="0" w:colLast="0"/>
+      <w:bookmarkEnd w:id="16"/>
       <w:r>
         <w:rPr>
           <w:rFonts w:ascii="Open Sans" w:eastAsia="Open Sans" w:hAnsi="Open Sans" w:cs="Open Sans"/>
@@ -1687,8 +1575,8 @@
         <w:contextualSpacing w:val="0"/>
         <w:jc w:val="both"/>
       </w:pPr>
-      <w:bookmarkStart w:id="16" w:name="_kph31mdktsm5" w:colFirst="0" w:colLast="0"/>
-      <w:bookmarkEnd w:id="16"/>
+      <w:bookmarkStart w:id="17" w:name="_kph31mdktsm5" w:colFirst="0" w:colLast="0"/>
+      <w:bookmarkEnd w:id="17"/>
       <w:r>
         <w:rPr>
           <w:rFonts w:ascii="Open Sans" w:eastAsia="Open Sans" w:hAnsi="Open Sans" w:cs="Open Sans"/>
@@ -1734,8 +1622,8 @@
           <w:lang w:val="da-DK"/>
         </w:rPr>
       </w:pPr>
-      <w:bookmarkStart w:id="17" w:name="_ujdgy3dvqlxr" w:colFirst="0" w:colLast="0"/>
-      <w:bookmarkEnd w:id="17"/>
+      <w:bookmarkStart w:id="18" w:name="_ujdgy3dvqlxr" w:colFirst="0" w:colLast="0"/>
+      <w:bookmarkEnd w:id="18"/>
     </w:p>
     <w:p>
       <w:pPr>
@@ -1745,8 +1633,8 @@
           <w:lang w:val="da-DK"/>
         </w:rPr>
       </w:pPr>
-      <w:bookmarkStart w:id="18" w:name="_o3memqnaxo5a" w:colFirst="0" w:colLast="0"/>
-      <w:bookmarkEnd w:id="18"/>
+      <w:bookmarkStart w:id="19" w:name="_o3memqnaxo5a" w:colFirst="0" w:colLast="0"/>
+      <w:bookmarkEnd w:id="19"/>
     </w:p>
     <w:p>
       <w:pPr>
@@ -1760,16 +1648,16 @@
         </w:rPr>
         <w:br w:type="page"/>
       </w:r>
-      <w:bookmarkStart w:id="19" w:name="_dcym61glniii" w:colFirst="0" w:colLast="0"/>
-      <w:bookmarkEnd w:id="19"/>
+      <w:bookmarkStart w:id="20" w:name="_dcym61glniii" w:colFirst="0" w:colLast="0"/>
+      <w:bookmarkEnd w:id="20"/>
     </w:p>
     <w:p>
       <w:pPr>
         <w:pStyle w:val="Heading1"/>
         <w:contextualSpacing w:val="0"/>
       </w:pPr>
-      <w:bookmarkStart w:id="20" w:name="_5m1qn4e4ryfh" w:colFirst="0" w:colLast="0"/>
-      <w:bookmarkEnd w:id="20"/>
+      <w:bookmarkStart w:id="21" w:name="_5m1qn4e4ryfh" w:colFirst="0" w:colLast="0"/>
+      <w:bookmarkEnd w:id="21"/>
       <w:r>
         <w:rPr>
           <w:rFonts w:ascii="Open Sans" w:eastAsia="Open Sans" w:hAnsi="Open Sans" w:cs="Open Sans"/>
@@ -1778,16 +1666,7 @@
           <w:szCs w:val="36"/>
         </w:rPr>
         <w:lastRenderedPageBreak/>
-        <w:t>D</w:t>
-      </w:r>
-      <w:r>
-        <w:rPr>
-          <w:rFonts w:ascii="Open Sans" w:eastAsia="Open Sans" w:hAnsi="Open Sans" w:cs="Open Sans"/>
-          <w:b/>
-          <w:sz w:val="36"/>
-          <w:szCs w:val="36"/>
-        </w:rPr>
-        <w:t>ata fra lokalitet 1</w:t>
+        <w:t>Data fra lokalitet 1</w:t>
       </w:r>
     </w:p>
     <w:p>
@@ -1796,8 +1675,8 @@
         <w:spacing w:before="0" w:after="0"/>
         <w:contextualSpacing w:val="0"/>
       </w:pPr>
-      <w:bookmarkStart w:id="21" w:name="_dkob4825ahe5" w:colFirst="0" w:colLast="0"/>
-      <w:bookmarkEnd w:id="21"/>
+      <w:bookmarkStart w:id="22" w:name="_dkob4825ahe5" w:colFirst="0" w:colLast="0"/>
+      <w:bookmarkEnd w:id="22"/>
     </w:p>
     <w:tbl>
       <w:tblPr>
@@ -1998,8 +1877,8 @@
         <w:contextualSpacing w:val="0"/>
         <w:jc w:val="both"/>
       </w:pPr>
-      <w:bookmarkStart w:id="22" w:name="_jbrdgrnd9beb" w:colFirst="0" w:colLast="0"/>
-      <w:bookmarkEnd w:id="22"/>
+      <w:bookmarkStart w:id="23" w:name="_jbrdgrnd9beb" w:colFirst="0" w:colLast="0"/>
+      <w:bookmarkEnd w:id="23"/>
     </w:p>
     <w:p>
       <w:pPr>
@@ -2011,8 +1890,8 @@
           <w:lang w:val="da-DK"/>
         </w:rPr>
       </w:pPr>
-      <w:bookmarkStart w:id="23" w:name="_fj6d9dqye80r" w:colFirst="0" w:colLast="0"/>
-      <w:bookmarkEnd w:id="23"/>
+      <w:bookmarkStart w:id="24" w:name="_fj6d9dqye80r" w:colFirst="0" w:colLast="0"/>
+      <w:bookmarkEnd w:id="24"/>
       <w:r>
         <w:rPr>
           <w:rFonts w:ascii="Open Sans" w:eastAsia="Open Sans" w:hAnsi="Open Sans" w:cs="Open Sans"/>
@@ -3662,8 +3541,8 @@
         <w:spacing w:before="0" w:after="0"/>
         <w:contextualSpacing w:val="0"/>
       </w:pPr>
-      <w:bookmarkStart w:id="24" w:name="_a7iv9lx6pba4" w:colFirst="0" w:colLast="0"/>
-      <w:bookmarkEnd w:id="24"/>
+      <w:bookmarkStart w:id="25" w:name="_a7iv9lx6pba4" w:colFirst="0" w:colLast="0"/>
+      <w:bookmarkEnd w:id="25"/>
       <w:r>
         <w:rPr>
           <w:rFonts w:ascii="Open Sans" w:eastAsia="Open Sans" w:hAnsi="Open Sans" w:cs="Open Sans"/>
@@ -3739,8 +3618,8 @@
         <w:pStyle w:val="Heading1"/>
         <w:contextualSpacing w:val="0"/>
       </w:pPr>
-      <w:bookmarkStart w:id="25" w:name="_6hh78mqtsjye" w:colFirst="0" w:colLast="0"/>
-      <w:bookmarkEnd w:id="25"/>
+      <w:bookmarkStart w:id="26" w:name="_6hh78mqtsjye" w:colFirst="0" w:colLast="0"/>
+      <w:bookmarkEnd w:id="26"/>
       <w:r>
         <w:rPr>
           <w:rFonts w:ascii="Open Sans" w:eastAsia="Open Sans" w:hAnsi="Open Sans" w:cs="Open Sans"/>
@@ -3758,8 +3637,8 @@
         <w:spacing w:before="0" w:after="0"/>
         <w:contextualSpacing w:val="0"/>
       </w:pPr>
-      <w:bookmarkStart w:id="26" w:name="_lisrfbwbw0zc" w:colFirst="0" w:colLast="0"/>
-      <w:bookmarkEnd w:id="26"/>
+      <w:bookmarkStart w:id="27" w:name="_lisrfbwbw0zc" w:colFirst="0" w:colLast="0"/>
+      <w:bookmarkEnd w:id="27"/>
     </w:p>
     <w:tbl>
       <w:tblPr>
@@ -3960,8 +3839,8 @@
         <w:contextualSpacing w:val="0"/>
         <w:jc w:val="both"/>
       </w:pPr>
-      <w:bookmarkStart w:id="27" w:name="_u07ipbid2lmw" w:colFirst="0" w:colLast="0"/>
-      <w:bookmarkEnd w:id="27"/>
+      <w:bookmarkStart w:id="28" w:name="_u07ipbid2lmw" w:colFirst="0" w:colLast="0"/>
+      <w:bookmarkEnd w:id="28"/>
     </w:p>
     <w:p>
       <w:pPr>
@@ -3973,8 +3852,8 @@
           <w:lang w:val="da-DK"/>
         </w:rPr>
       </w:pPr>
-      <w:bookmarkStart w:id="28" w:name="_w6vuzjfnqa1v" w:colFirst="0" w:colLast="0"/>
-      <w:bookmarkEnd w:id="28"/>
+      <w:bookmarkStart w:id="29" w:name="_w6vuzjfnqa1v" w:colFirst="0" w:colLast="0"/>
+      <w:bookmarkEnd w:id="29"/>
       <w:r>
         <w:rPr>
           <w:rFonts w:ascii="Open Sans" w:eastAsia="Open Sans" w:hAnsi="Open Sans" w:cs="Open Sans"/>
@@ -5624,8 +5503,8 @@
         <w:spacing w:before="0" w:after="0"/>
         <w:contextualSpacing w:val="0"/>
       </w:pPr>
-      <w:bookmarkStart w:id="29" w:name="_i38p8711rlz4" w:colFirst="0" w:colLast="0"/>
-      <w:bookmarkEnd w:id="29"/>
+      <w:bookmarkStart w:id="30" w:name="_i38p8711rlz4" w:colFirst="0" w:colLast="0"/>
+      <w:bookmarkEnd w:id="30"/>
       <w:r>
         <w:rPr>
           <w:rFonts w:ascii="Open Sans" w:eastAsia="Open Sans" w:hAnsi="Open Sans" w:cs="Open Sans"/>
@@ -5681,8 +5560,8 @@
         <w:pStyle w:val="Heading1"/>
         <w:contextualSpacing w:val="0"/>
       </w:pPr>
-      <w:bookmarkStart w:id="30" w:name="_8cprk8kkdauo" w:colFirst="0" w:colLast="0"/>
-      <w:bookmarkEnd w:id="30"/>
+      <w:bookmarkStart w:id="31" w:name="_8cprk8kkdauo" w:colFirst="0" w:colLast="0"/>
+      <w:bookmarkEnd w:id="31"/>
       <w:r>
         <w:rPr>
           <w:rFonts w:ascii="Open Sans" w:eastAsia="Open Sans" w:hAnsi="Open Sans" w:cs="Open Sans"/>
@@ -5700,8 +5579,8 @@
         <w:spacing w:before="0" w:after="0"/>
         <w:contextualSpacing w:val="0"/>
       </w:pPr>
-      <w:bookmarkStart w:id="31" w:name="_q503zfdx7g1n" w:colFirst="0" w:colLast="0"/>
-      <w:bookmarkEnd w:id="31"/>
+      <w:bookmarkStart w:id="32" w:name="_q503zfdx7g1n" w:colFirst="0" w:colLast="0"/>
+      <w:bookmarkEnd w:id="32"/>
     </w:p>
     <w:tbl>
       <w:tblPr>
@@ -5902,8 +5781,8 @@
         <w:contextualSpacing w:val="0"/>
         <w:jc w:val="both"/>
       </w:pPr>
-      <w:bookmarkStart w:id="32" w:name="_y77muwjkqyl2" w:colFirst="0" w:colLast="0"/>
-      <w:bookmarkEnd w:id="32"/>
+      <w:bookmarkStart w:id="33" w:name="_y77muwjkqyl2" w:colFirst="0" w:colLast="0"/>
+      <w:bookmarkEnd w:id="33"/>
     </w:p>
     <w:p>
       <w:pPr>
@@ -5915,8 +5794,8 @@
           <w:lang w:val="da-DK"/>
         </w:rPr>
       </w:pPr>
-      <w:bookmarkStart w:id="33" w:name="_jpk2b6dqk83u" w:colFirst="0" w:colLast="0"/>
-      <w:bookmarkEnd w:id="33"/>
+      <w:bookmarkStart w:id="34" w:name="_jpk2b6dqk83u" w:colFirst="0" w:colLast="0"/>
+      <w:bookmarkEnd w:id="34"/>
       <w:r>
         <w:rPr>
           <w:rFonts w:ascii="Open Sans" w:eastAsia="Open Sans" w:hAnsi="Open Sans" w:cs="Open Sans"/>
@@ -5960,8 +5839,6 @@
         </w:rPr>
         <w:t xml:space="preserve">øbets bredde ved overfladen </w:t>
       </w:r>
-      <w:bookmarkStart w:id="34" w:name="_GoBack"/>
-      <w:bookmarkEnd w:id="34"/>
       <w:r>
         <w:rPr>
           <w:lang w:val="da-DK"/>
@@ -8601,7 +8478,8 @@
       </w:pPr>
     </w:p>
     <w:sectPr>
-      <w:footerReference w:type="default" r:id="rId20"/>
+      <w:headerReference w:type="default" r:id="rId20"/>
+      <w:footerReference w:type="default" r:id="rId21"/>
       <w:pgSz w:w="11909" w:h="16834"/>
       <w:pgMar w:top="1440" w:right="1440" w:bottom="1440" w:left="1440" w:header="720" w:footer="720" w:gutter="0"/>
       <w:pgNumType w:start="1"/>
@@ -8655,7 +8533,7 @@
       <w:rPr>
         <w:noProof/>
       </w:rPr>
-      <w:t>2</w:t>
+      <w:t>5</w:t>
     </w:r>
     <w:r>
       <w:fldChar w:fldCharType="end"/>
@@ -8687,6 +8565,41 @@
     </w:p>
   </w:footnote>
 </w:footnotes>
+</file>
+
+<file path=word/header1.xml><?xml version="1.0" encoding="utf-8"?>
+<w:hdr xmlns:wpc="http://schemas.microsoft.com/office/word/2010/wordprocessingCanvas" xmlns:mo="http://schemas.microsoft.com/office/mac/office/2008/main" xmlns:mc="http://schemas.openxmlformats.org/markup-compatibility/2006" xmlns:mv="urn:schemas-microsoft-com:mac:vml" xmlns:o="urn:schemas-microsoft-com:office:office" xmlns:r="http://schemas.openxmlformats.org/officeDocument/2006/relationships" xmlns:m="http://schemas.openxmlformats.org/officeDocument/2006/math" xmlns:v="urn:schemas-microsoft-com:vml" xmlns:wp14="http://schemas.microsoft.com/office/word/2010/wordprocessingDrawing" xmlns:wp="http://schemas.openxmlformats.org/drawingml/2006/wordprocessingDrawing" xmlns:w10="urn:schemas-microsoft-com:office:word" xmlns:w="http://schemas.openxmlformats.org/wordprocessingml/2006/main" xmlns:w14="http://schemas.microsoft.com/office/word/2010/wordml" xmlns:w15="http://schemas.microsoft.com/office/word/2012/wordml" xmlns:wpg="http://schemas.microsoft.com/office/word/2010/wordprocessingGroup" xmlns:wpi="http://schemas.microsoft.com/office/word/2010/wordprocessingInk" xmlns:wne="http://schemas.microsoft.com/office/word/2006/wordml" xmlns:wps="http://schemas.microsoft.com/office/word/2010/wordprocessingShape" mc:Ignorable="w14 w15 wp14">
+  <w:p>
+    <w:pPr>
+      <w:pStyle w:val="Header"/>
+      <w:rPr>
+        <w:lang w:val="da-DK"/>
+      </w:rPr>
+    </w:pPr>
+    <w:r>
+      <w:rPr>
+        <w:lang w:val="da-DK"/>
+      </w:rPr>
+      <w:tab/>
+    </w:r>
+    <w:r>
+      <w:rPr>
+        <w:lang w:val="da-DK"/>
+      </w:rPr>
+      <w:tab/>
+    </w:r>
+    <w:r>
+      <w:rPr>
+        <w:rFonts w:ascii="Open Sans" w:eastAsia="Open Sans" w:hAnsi="Open Sans" w:cs="Open Sans"/>
+        <w:b/>
+        <w:sz w:val="26"/>
+        <w:szCs w:val="26"/>
+        <w:lang w:val="da-DK"/>
+      </w:rPr>
+      <w:t>vucdigital.dk/geografi</w:t>
+    </w:r>
+  </w:p>
+</w:hdr>
 </file>
 
 <file path=word/numbering.xml><?xml version="1.0" encoding="utf-8"?>
@@ -10220,6 +10133,50 @@
       </w:tblCellMar>
     </w:tblPr>
   </w:style>
+  <w:style w:type="paragraph" w:styleId="Header">
+    <w:name w:val="header"/>
+    <w:basedOn w:val="Normal"/>
+    <w:link w:val="HeaderChar"/>
+    <w:uiPriority w:val="99"/>
+    <w:unhideWhenUsed/>
+    <w:rsid w:val="000913F5"/>
+    <w:pPr>
+      <w:tabs>
+        <w:tab w:val="center" w:pos="4819"/>
+        <w:tab w:val="right" w:pos="9638"/>
+      </w:tabs>
+      <w:spacing w:line="240" w:lineRule="auto"/>
+    </w:pPr>
+  </w:style>
+  <w:style w:type="character" w:customStyle="1" w:styleId="HeaderChar">
+    <w:name w:val="Header Char"/>
+    <w:basedOn w:val="DefaultParagraphFont"/>
+    <w:link w:val="Header"/>
+    <w:uiPriority w:val="99"/>
+    <w:rsid w:val="000913F5"/>
+  </w:style>
+  <w:style w:type="paragraph" w:styleId="Footer">
+    <w:name w:val="footer"/>
+    <w:basedOn w:val="Normal"/>
+    <w:link w:val="FooterChar"/>
+    <w:uiPriority w:val="99"/>
+    <w:unhideWhenUsed/>
+    <w:rsid w:val="000913F5"/>
+    <w:pPr>
+      <w:tabs>
+        <w:tab w:val="center" w:pos="4819"/>
+        <w:tab w:val="right" w:pos="9638"/>
+      </w:tabs>
+      <w:spacing w:line="240" w:lineRule="auto"/>
+    </w:pPr>
+  </w:style>
+  <w:style w:type="character" w:customStyle="1" w:styleId="FooterChar">
+    <w:name w:val="Footer Char"/>
+    <w:basedOn w:val="DefaultParagraphFont"/>
+    <w:link w:val="Footer"/>
+    <w:uiPriority w:val="99"/>
+    <w:rsid w:val="000913F5"/>
+  </w:style>
 </w:styles>
 </file>
 

</xml_diff>